<commit_message>
Wireframes added to Functional Design
</commit_message>
<xml_diff>
--- a/docs/Functioneel ontwerp BPV.docx
+++ b/docs/Functioneel ontwerp BPV.docx
@@ -212,18 +212,101 @@
       <w:pPr>
         <w:rPr>
           <w:rFonts w:ascii="Arial" w:hAnsi="Arial" w:cs="Arial"/>
-          <w:b/>
-          <w:sz w:val="20"/>
-          <w:szCs w:val="20"/>
-        </w:rPr>
-      </w:pPr>
-      <w:r>
-        <w:rPr>
-          <w:rFonts w:ascii="Arial" w:hAnsi="Arial" w:cs="Arial"/>
-          <w:b/>
-          <w:sz w:val="20"/>
-          <w:szCs w:val="20"/>
-        </w:rPr>
+          <w:sz w:val="20"/>
+          <w:szCs w:val="20"/>
+        </w:rPr>
+      </w:pPr>
+      <w:r>
+        <w:rPr>
+          <w:rFonts w:ascii="Arial" w:hAnsi="Arial" w:cs="Arial"/>
+          <w:noProof/>
+          <w:sz w:val="20"/>
+          <w:szCs w:val="20"/>
+          <w:lang w:eastAsia="ja-JP"/>
+        </w:rPr>
+        <w:drawing>
+          <wp:inline distT="0" distB="0" distL="0" distR="0">
+            <wp:extent cx="5761990" cy="3602355"/>
+            <wp:effectExtent l="19050" t="0" r="0" b="0"/>
+            <wp:docPr id="1" name="Afbeelding 1" descr="C:\xampp\htdocs\bpv-website\docs\voorpagina.jpg"/>
+            <wp:cNvGraphicFramePr>
+              <a:graphicFrameLocks xmlns:a="http://schemas.openxmlformats.org/drawingml/2006/main" noChangeAspect="1"/>
+            </wp:cNvGraphicFramePr>
+            <a:graphic xmlns:a="http://schemas.openxmlformats.org/drawingml/2006/main">
+              <a:graphicData uri="http://schemas.openxmlformats.org/drawingml/2006/picture">
+                <pic:pic xmlns:pic="http://schemas.openxmlformats.org/drawingml/2006/picture">
+                  <pic:nvPicPr>
+                    <pic:cNvPr id="0" name="Picture 1" descr="C:\xampp\htdocs\bpv-website\docs\voorpagina.jpg"/>
+                    <pic:cNvPicPr>
+                      <a:picLocks noChangeAspect="1" noChangeArrowheads="1"/>
+                    </pic:cNvPicPr>
+                  </pic:nvPicPr>
+                  <pic:blipFill>
+                    <a:blip r:embed="rId4" cstate="print"/>
+                    <a:srcRect/>
+                    <a:stretch>
+                      <a:fillRect/>
+                    </a:stretch>
+                  </pic:blipFill>
+                  <pic:spPr bwMode="auto">
+                    <a:xfrm>
+                      <a:off x="0" y="0"/>
+                      <a:ext cx="5761990" cy="3602355"/>
+                    </a:xfrm>
+                    <a:prstGeom prst="rect">
+                      <a:avLst/>
+                    </a:prstGeom>
+                    <a:noFill/>
+                    <a:ln w="9525">
+                      <a:noFill/>
+                      <a:miter lim="800000"/>
+                      <a:headEnd/>
+                      <a:tailEnd/>
+                    </a:ln>
+                  </pic:spPr>
+                </pic:pic>
+              </a:graphicData>
+            </a:graphic>
+          </wp:inline>
+        </w:drawing>
+      </w:r>
+    </w:p>
+    <w:p>
+      <w:pPr>
+        <w:rPr>
+          <w:rFonts w:ascii="Arial" w:hAnsi="Arial" w:cs="Arial"/>
+          <w:b/>
+          <w:sz w:val="20"/>
+          <w:szCs w:val="20"/>
+        </w:rPr>
+      </w:pPr>
+      <w:r>
+        <w:rPr>
+          <w:rFonts w:ascii="Arial" w:hAnsi="Arial" w:cs="Arial"/>
+          <w:b/>
+          <w:sz w:val="20"/>
+          <w:szCs w:val="20"/>
+        </w:rPr>
+        <w:br w:type="page"/>
+      </w:r>
+    </w:p>
+    <w:p>
+      <w:pPr>
+        <w:rPr>
+          <w:rFonts w:ascii="Arial" w:hAnsi="Arial" w:cs="Arial"/>
+          <w:b/>
+          <w:sz w:val="20"/>
+          <w:szCs w:val="20"/>
+        </w:rPr>
+      </w:pPr>
+      <w:r>
+        <w:rPr>
+          <w:rFonts w:ascii="Arial" w:hAnsi="Arial" w:cs="Arial"/>
+          <w:b/>
+          <w:sz w:val="20"/>
+          <w:szCs w:val="20"/>
+        </w:rPr>
+        <w:lastRenderedPageBreak/>
         <w:t>Overzicht Bedrijven</w:t>
       </w:r>
       <w:r>
@@ -258,6 +341,69 @@
       <w:pPr>
         <w:rPr>
           <w:rFonts w:ascii="Arial" w:hAnsi="Arial" w:cs="Arial"/>
+          <w:sz w:val="20"/>
+          <w:szCs w:val="20"/>
+        </w:rPr>
+      </w:pPr>
+      <w:r>
+        <w:rPr>
+          <w:rFonts w:ascii="Arial" w:hAnsi="Arial" w:cs="Arial"/>
+          <w:noProof/>
+          <w:sz w:val="20"/>
+          <w:szCs w:val="20"/>
+          <w:lang w:eastAsia="ja-JP"/>
+        </w:rPr>
+        <w:drawing>
+          <wp:inline distT="0" distB="0" distL="0" distR="0">
+            <wp:extent cx="5761990" cy="3602355"/>
+            <wp:effectExtent l="19050" t="0" r="0" b="0"/>
+            <wp:docPr id="2" name="Afbeelding 2" descr="C:\xampp\htdocs\bpv-website\docs\media.jpg"/>
+            <wp:cNvGraphicFramePr>
+              <a:graphicFrameLocks xmlns:a="http://schemas.openxmlformats.org/drawingml/2006/main" noChangeAspect="1"/>
+            </wp:cNvGraphicFramePr>
+            <a:graphic xmlns:a="http://schemas.openxmlformats.org/drawingml/2006/main">
+              <a:graphicData uri="http://schemas.openxmlformats.org/drawingml/2006/picture">
+                <pic:pic xmlns:pic="http://schemas.openxmlformats.org/drawingml/2006/picture">
+                  <pic:nvPicPr>
+                    <pic:cNvPr id="0" name="Picture 2" descr="C:\xampp\htdocs\bpv-website\docs\media.jpg"/>
+                    <pic:cNvPicPr>
+                      <a:picLocks noChangeAspect="1" noChangeArrowheads="1"/>
+                    </pic:cNvPicPr>
+                  </pic:nvPicPr>
+                  <pic:blipFill>
+                    <a:blip r:embed="rId5" cstate="print"/>
+                    <a:srcRect/>
+                    <a:stretch>
+                      <a:fillRect/>
+                    </a:stretch>
+                  </pic:blipFill>
+                  <pic:spPr bwMode="auto">
+                    <a:xfrm>
+                      <a:off x="0" y="0"/>
+                      <a:ext cx="5761990" cy="3602355"/>
+                    </a:xfrm>
+                    <a:prstGeom prst="rect">
+                      <a:avLst/>
+                    </a:prstGeom>
+                    <a:noFill/>
+                    <a:ln w="9525">
+                      <a:noFill/>
+                      <a:miter lim="800000"/>
+                      <a:headEnd/>
+                      <a:tailEnd/>
+                    </a:ln>
+                  </pic:spPr>
+                </pic:pic>
+              </a:graphicData>
+            </a:graphic>
+          </wp:inline>
+        </w:drawing>
+      </w:r>
+    </w:p>
+    <w:p>
+      <w:pPr>
+        <w:rPr>
+          <w:rFonts w:ascii="Arial" w:hAnsi="Arial" w:cs="Arial"/>
           <w:b/>
           <w:sz w:val="20"/>
           <w:szCs w:val="20"/>
@@ -295,18 +441,82 @@
       <w:pPr>
         <w:rPr>
           <w:rFonts w:ascii="Arial" w:hAnsi="Arial" w:cs="Arial"/>
-          <w:b/>
-          <w:sz w:val="20"/>
-          <w:szCs w:val="20"/>
-        </w:rPr>
-      </w:pPr>
-      <w:r>
-        <w:rPr>
-          <w:rFonts w:ascii="Arial" w:hAnsi="Arial" w:cs="Arial"/>
-          <w:b/>
-          <w:sz w:val="20"/>
-          <w:szCs w:val="20"/>
-        </w:rPr>
+          <w:sz w:val="20"/>
+          <w:szCs w:val="20"/>
+        </w:rPr>
+      </w:pPr>
+      <w:r>
+        <w:rPr>
+          <w:rFonts w:ascii="Arial" w:hAnsi="Arial" w:cs="Arial"/>
+          <w:noProof/>
+          <w:sz w:val="20"/>
+          <w:szCs w:val="20"/>
+          <w:lang w:eastAsia="ja-JP"/>
+        </w:rPr>
+        <w:drawing>
+          <wp:inline distT="0" distB="0" distL="0" distR="0">
+            <wp:extent cx="5761990" cy="3602355"/>
+            <wp:effectExtent l="19050" t="0" r="0" b="0"/>
+            <wp:docPr id="3" name="Afbeelding 3" descr="C:\xampp\htdocs\bpv-website\docs\wireframe bedrijf.jpg"/>
+            <wp:cNvGraphicFramePr>
+              <a:graphicFrameLocks xmlns:a="http://schemas.openxmlformats.org/drawingml/2006/main" noChangeAspect="1"/>
+            </wp:cNvGraphicFramePr>
+            <a:graphic xmlns:a="http://schemas.openxmlformats.org/drawingml/2006/main">
+              <a:graphicData uri="http://schemas.openxmlformats.org/drawingml/2006/picture">
+                <pic:pic xmlns:pic="http://schemas.openxmlformats.org/drawingml/2006/picture">
+                  <pic:nvPicPr>
+                    <pic:cNvPr id="0" name="Picture 3" descr="C:\xampp\htdocs\bpv-website\docs\wireframe bedrijf.jpg"/>
+                    <pic:cNvPicPr>
+                      <a:picLocks noChangeAspect="1" noChangeArrowheads="1"/>
+                    </pic:cNvPicPr>
+                  </pic:nvPicPr>
+                  <pic:blipFill>
+                    <a:blip r:embed="rId6" cstate="print"/>
+                    <a:srcRect/>
+                    <a:stretch>
+                      <a:fillRect/>
+                    </a:stretch>
+                  </pic:blipFill>
+                  <pic:spPr bwMode="auto">
+                    <a:xfrm>
+                      <a:off x="0" y="0"/>
+                      <a:ext cx="5761990" cy="3602355"/>
+                    </a:xfrm>
+                    <a:prstGeom prst="rect">
+                      <a:avLst/>
+                    </a:prstGeom>
+                    <a:noFill/>
+                    <a:ln w="9525">
+                      <a:noFill/>
+                      <a:miter lim="800000"/>
+                      <a:headEnd/>
+                      <a:tailEnd/>
+                    </a:ln>
+                  </pic:spPr>
+                </pic:pic>
+              </a:graphicData>
+            </a:graphic>
+          </wp:inline>
+        </w:drawing>
+      </w:r>
+    </w:p>
+    <w:p>
+      <w:pPr>
+        <w:rPr>
+          <w:rFonts w:ascii="Arial" w:hAnsi="Arial" w:cs="Arial"/>
+          <w:b/>
+          <w:sz w:val="20"/>
+          <w:szCs w:val="20"/>
+        </w:rPr>
+      </w:pPr>
+      <w:r>
+        <w:rPr>
+          <w:rFonts w:ascii="Arial" w:hAnsi="Arial" w:cs="Arial"/>
+          <w:b/>
+          <w:sz w:val="20"/>
+          <w:szCs w:val="20"/>
+        </w:rPr>
+        <w:lastRenderedPageBreak/>
         <w:t>Lerarenpagina</w:t>
       </w:r>
     </w:p>
@@ -340,6 +550,69 @@
       <w:pPr>
         <w:rPr>
           <w:rFonts w:ascii="Arial" w:hAnsi="Arial" w:cs="Arial"/>
+          <w:sz w:val="20"/>
+          <w:szCs w:val="20"/>
+        </w:rPr>
+      </w:pPr>
+      <w:r>
+        <w:rPr>
+          <w:rFonts w:ascii="Arial" w:hAnsi="Arial" w:cs="Arial"/>
+          <w:noProof/>
+          <w:sz w:val="20"/>
+          <w:szCs w:val="20"/>
+          <w:lang w:eastAsia="ja-JP"/>
+        </w:rPr>
+        <w:drawing>
+          <wp:inline distT="0" distB="0" distL="0" distR="0">
+            <wp:extent cx="5180912" cy="3239069"/>
+            <wp:effectExtent l="19050" t="0" r="688" b="0"/>
+            <wp:docPr id="4" name="Afbeelding 4" descr="C:\xampp\htdocs\bpv-website\docs\wireframe lerarenpagina.jpg"/>
+            <wp:cNvGraphicFramePr>
+              <a:graphicFrameLocks xmlns:a="http://schemas.openxmlformats.org/drawingml/2006/main" noChangeAspect="1"/>
+            </wp:cNvGraphicFramePr>
+            <a:graphic xmlns:a="http://schemas.openxmlformats.org/drawingml/2006/main">
+              <a:graphicData uri="http://schemas.openxmlformats.org/drawingml/2006/picture">
+                <pic:pic xmlns:pic="http://schemas.openxmlformats.org/drawingml/2006/picture">
+                  <pic:nvPicPr>
+                    <pic:cNvPr id="0" name="Picture 4" descr="C:\xampp\htdocs\bpv-website\docs\wireframe lerarenpagina.jpg"/>
+                    <pic:cNvPicPr>
+                      <a:picLocks noChangeAspect="1" noChangeArrowheads="1"/>
+                    </pic:cNvPicPr>
+                  </pic:nvPicPr>
+                  <pic:blipFill>
+                    <a:blip r:embed="rId7" cstate="print"/>
+                    <a:srcRect/>
+                    <a:stretch>
+                      <a:fillRect/>
+                    </a:stretch>
+                  </pic:blipFill>
+                  <pic:spPr bwMode="auto">
+                    <a:xfrm>
+                      <a:off x="0" y="0"/>
+                      <a:ext cx="5180680" cy="3238924"/>
+                    </a:xfrm>
+                    <a:prstGeom prst="rect">
+                      <a:avLst/>
+                    </a:prstGeom>
+                    <a:noFill/>
+                    <a:ln w="9525">
+                      <a:noFill/>
+                      <a:miter lim="800000"/>
+                      <a:headEnd/>
+                      <a:tailEnd/>
+                    </a:ln>
+                  </pic:spPr>
+                </pic:pic>
+              </a:graphicData>
+            </a:graphic>
+          </wp:inline>
+        </w:drawing>
+      </w:r>
+    </w:p>
+    <w:p>
+      <w:pPr>
+        <w:rPr>
+          <w:rFonts w:ascii="Arial" w:hAnsi="Arial" w:cs="Arial"/>
           <w:b/>
           <w:sz w:val="20"/>
           <w:szCs w:val="20"/>
@@ -385,18 +658,101 @@
       <w:pPr>
         <w:rPr>
           <w:rFonts w:ascii="Arial" w:hAnsi="Arial" w:cs="Arial"/>
-          <w:b/>
-          <w:sz w:val="20"/>
-          <w:szCs w:val="20"/>
-        </w:rPr>
-      </w:pPr>
-      <w:r>
-        <w:rPr>
-          <w:rFonts w:ascii="Arial" w:hAnsi="Arial" w:cs="Arial"/>
-          <w:b/>
-          <w:sz w:val="20"/>
-          <w:szCs w:val="20"/>
-        </w:rPr>
+          <w:sz w:val="20"/>
+          <w:szCs w:val="20"/>
+        </w:rPr>
+      </w:pPr>
+      <w:r>
+        <w:rPr>
+          <w:rFonts w:ascii="Arial" w:hAnsi="Arial" w:cs="Arial"/>
+          <w:noProof/>
+          <w:sz w:val="20"/>
+          <w:szCs w:val="20"/>
+          <w:lang w:eastAsia="ja-JP"/>
+        </w:rPr>
+        <w:drawing>
+          <wp:inline distT="0" distB="0" distL="0" distR="0">
+            <wp:extent cx="5339330" cy="3338111"/>
+            <wp:effectExtent l="19050" t="0" r="0" b="0"/>
+            <wp:docPr id="5" name="Afbeelding 5" descr="C:\xampp\htdocs\bpv-website\docs\studentenpagina.jpg"/>
+            <wp:cNvGraphicFramePr>
+              <a:graphicFrameLocks xmlns:a="http://schemas.openxmlformats.org/drawingml/2006/main" noChangeAspect="1"/>
+            </wp:cNvGraphicFramePr>
+            <a:graphic xmlns:a="http://schemas.openxmlformats.org/drawingml/2006/main">
+              <a:graphicData uri="http://schemas.openxmlformats.org/drawingml/2006/picture">
+                <pic:pic xmlns:pic="http://schemas.openxmlformats.org/drawingml/2006/picture">
+                  <pic:nvPicPr>
+                    <pic:cNvPr id="0" name="Picture 5" descr="C:\xampp\htdocs\bpv-website\docs\studentenpagina.jpg"/>
+                    <pic:cNvPicPr>
+                      <a:picLocks noChangeAspect="1" noChangeArrowheads="1"/>
+                    </pic:cNvPicPr>
+                  </pic:nvPicPr>
+                  <pic:blipFill>
+                    <a:blip r:embed="rId8" cstate="print"/>
+                    <a:srcRect/>
+                    <a:stretch>
+                      <a:fillRect/>
+                    </a:stretch>
+                  </pic:blipFill>
+                  <pic:spPr bwMode="auto">
+                    <a:xfrm>
+                      <a:off x="0" y="0"/>
+                      <a:ext cx="5339091" cy="3337962"/>
+                    </a:xfrm>
+                    <a:prstGeom prst="rect">
+                      <a:avLst/>
+                    </a:prstGeom>
+                    <a:noFill/>
+                    <a:ln w="9525">
+                      <a:noFill/>
+                      <a:miter lim="800000"/>
+                      <a:headEnd/>
+                      <a:tailEnd/>
+                    </a:ln>
+                  </pic:spPr>
+                </pic:pic>
+              </a:graphicData>
+            </a:graphic>
+          </wp:inline>
+        </w:drawing>
+      </w:r>
+    </w:p>
+    <w:p>
+      <w:pPr>
+        <w:rPr>
+          <w:rFonts w:ascii="Arial" w:hAnsi="Arial" w:cs="Arial"/>
+          <w:b/>
+          <w:sz w:val="20"/>
+          <w:szCs w:val="20"/>
+        </w:rPr>
+      </w:pPr>
+      <w:r>
+        <w:rPr>
+          <w:rFonts w:ascii="Arial" w:hAnsi="Arial" w:cs="Arial"/>
+          <w:b/>
+          <w:sz w:val="20"/>
+          <w:szCs w:val="20"/>
+        </w:rPr>
+        <w:br w:type="page"/>
+      </w:r>
+    </w:p>
+    <w:p>
+      <w:pPr>
+        <w:rPr>
+          <w:rFonts w:ascii="Arial" w:hAnsi="Arial" w:cs="Arial"/>
+          <w:b/>
+          <w:sz w:val="20"/>
+          <w:szCs w:val="20"/>
+        </w:rPr>
+      </w:pPr>
+      <w:r>
+        <w:rPr>
+          <w:rFonts w:ascii="Arial" w:hAnsi="Arial" w:cs="Arial"/>
+          <w:b/>
+          <w:sz w:val="20"/>
+          <w:szCs w:val="20"/>
+        </w:rPr>
+        <w:lastRenderedPageBreak/>
         <w:t>POK-aanvraag</w:t>
       </w:r>
     </w:p>
@@ -434,6 +790,67 @@
           <w:szCs w:val="20"/>
         </w:rPr>
         <w:t xml:space="preserve"> </w:t>
+      </w:r>
+    </w:p>
+    <w:p>
+      <w:pPr>
+        <w:rPr>
+          <w:rFonts w:ascii="Arial" w:hAnsi="Arial" w:cs="Arial"/>
+          <w:sz w:val="20"/>
+          <w:szCs w:val="20"/>
+        </w:rPr>
+      </w:pPr>
+      <w:r>
+        <w:rPr>
+          <w:rFonts w:ascii="Arial" w:hAnsi="Arial" w:cs="Arial"/>
+          <w:sz w:val="20"/>
+          <w:szCs w:val="20"/>
+        </w:rPr>
+        <w:drawing>
+          <wp:inline distT="0" distB="0" distL="0" distR="0">
+            <wp:extent cx="5760720" cy="3601561"/>
+            <wp:effectExtent l="19050" t="0" r="0" b="0"/>
+            <wp:docPr id="7" name="Afbeelding 6" descr="C:\xampp\htdocs\bpv-website\docs\pox-aanvraag.jpg"/>
+            <wp:cNvGraphicFramePr>
+              <a:graphicFrameLocks xmlns:a="http://schemas.openxmlformats.org/drawingml/2006/main" noChangeAspect="1"/>
+            </wp:cNvGraphicFramePr>
+            <a:graphic xmlns:a="http://schemas.openxmlformats.org/drawingml/2006/main">
+              <a:graphicData uri="http://schemas.openxmlformats.org/drawingml/2006/picture">
+                <pic:pic xmlns:pic="http://schemas.openxmlformats.org/drawingml/2006/picture">
+                  <pic:nvPicPr>
+                    <pic:cNvPr id="0" name="Picture 6" descr="C:\xampp\htdocs\bpv-website\docs\pox-aanvraag.jpg"/>
+                    <pic:cNvPicPr>
+                      <a:picLocks noChangeAspect="1" noChangeArrowheads="1"/>
+                    </pic:cNvPicPr>
+                  </pic:nvPicPr>
+                  <pic:blipFill>
+                    <a:blip r:embed="rId9" cstate="print"/>
+                    <a:srcRect/>
+                    <a:stretch>
+                      <a:fillRect/>
+                    </a:stretch>
+                  </pic:blipFill>
+                  <pic:spPr bwMode="auto">
+                    <a:xfrm>
+                      <a:off x="0" y="0"/>
+                      <a:ext cx="5760720" cy="3601561"/>
+                    </a:xfrm>
+                    <a:prstGeom prst="rect">
+                      <a:avLst/>
+                    </a:prstGeom>
+                    <a:noFill/>
+                    <a:ln w="9525">
+                      <a:noFill/>
+                      <a:miter lim="800000"/>
+                      <a:headEnd/>
+                      <a:tailEnd/>
+                    </a:ln>
+                  </pic:spPr>
+                </pic:pic>
+              </a:graphicData>
+            </a:graphic>
+          </wp:inline>
+        </w:drawing>
       </w:r>
     </w:p>
     <w:p>
@@ -1241,6 +1658,36 @@
     <w:pPr>
       <w:spacing w:after="0" w:line="240" w:lineRule="auto"/>
     </w:pPr>
+  </w:style>
+  <w:style w:type="paragraph" w:styleId="Ballontekst">
+    <w:name w:val="Balloon Text"/>
+    <w:basedOn w:val="Standaard"/>
+    <w:link w:val="BallontekstChar"/>
+    <w:uiPriority w:val="99"/>
+    <w:semiHidden/>
+    <w:unhideWhenUsed/>
+    <w:rsid w:val="007F512B"/>
+    <w:pPr>
+      <w:spacing w:after="0" w:line="240" w:lineRule="auto"/>
+    </w:pPr>
+    <w:rPr>
+      <w:rFonts w:ascii="Tahoma" w:hAnsi="Tahoma" w:cs="Tahoma"/>
+      <w:sz w:val="16"/>
+      <w:szCs w:val="16"/>
+    </w:rPr>
+  </w:style>
+  <w:style w:type="character" w:customStyle="1" w:styleId="BallontekstChar">
+    <w:name w:val="Ballontekst Char"/>
+    <w:basedOn w:val="Standaardalinea-lettertype"/>
+    <w:link w:val="Ballontekst"/>
+    <w:uiPriority w:val="99"/>
+    <w:semiHidden/>
+    <w:rsid w:val="007F512B"/>
+    <w:rPr>
+      <w:rFonts w:ascii="Tahoma" w:hAnsi="Tahoma" w:cs="Tahoma"/>
+      <w:sz w:val="16"/>
+      <w:szCs w:val="16"/>
+    </w:rPr>
   </w:style>
 </w:styles>
 </file>
@@ -1500,7 +1947,7 @@
   <a:extraClrSchemeLst/>
   <a:extLst>
     <a:ext uri="{05A4C25C-085E-4340-85A3-A5531E510DB2}">
-      <thm15:themeFamily xmlns:thm15="http://schemas.microsoft.com/office/thememl/2012/main" xmlns="" name="Office Theme" id="{62F939B6-93AF-4DB8-9C6B-D6C7DFDC589F}" vid="{4A3C46E8-61CC-4603-A589-7422A47A8E4A}"/>
+      <thm15:themeFamily xmlns="" xmlns:thm15="http://schemas.microsoft.com/office/thememl/2012/main" name="Office Theme" id="{62F939B6-93AF-4DB8-9C6B-D6C7DFDC589F}" vid="{4A3C46E8-61CC-4603-A589-7422A47A8E4A}"/>
     </a:ext>
   </a:extLst>
 </a:theme>

</xml_diff>

<commit_message>
Plan van Aanpak en functioneel ontwerp besproken, test nummer bij crawler gedaan.
</commit_message>
<xml_diff>
--- a/docs/Functioneel ontwerp BPV.docx
+++ b/docs/Functioneel ontwerp BPV.docx
@@ -56,10 +56,57 @@
       <w:r>
         <w:rPr>
           <w:rFonts w:ascii="Arial" w:hAnsi="Arial" w:cs="Arial"/>
-          <w:sz w:val="20"/>
-          <w:szCs w:val="20"/>
-        </w:rPr>
-        <w:t>Eventueel kunnen stagebedrijfen hier ook informatie toevoegen. Le</w:t>
+          <w:strike/>
+          <w:sz w:val="20"/>
+          <w:szCs w:val="20"/>
+        </w:rPr>
+        <w:t>{</w:t>
+      </w:r>
+      <w:r>
+        <w:rPr>
+          <w:rFonts w:ascii="Arial" w:hAnsi="Arial" w:cs="Arial"/>
+          <w:strike/>
+          <w:sz w:val="20"/>
+          <w:szCs w:val="20"/>
+        </w:rPr>
+        <w:t xml:space="preserve">Eventueel kunnen </w:t>
+      </w:r>
+      <w:proofErr w:type="spellStart"/>
+      <w:r>
+        <w:rPr>
+          <w:rFonts w:ascii="Arial" w:hAnsi="Arial" w:cs="Arial"/>
+          <w:strike/>
+          <w:sz w:val="20"/>
+          <w:szCs w:val="20"/>
+        </w:rPr>
+        <w:t>stagebedrijfen</w:t>
+      </w:r>
+      <w:proofErr w:type="spellEnd"/>
+      <w:r>
+        <w:rPr>
+          <w:rFonts w:ascii="Arial" w:hAnsi="Arial" w:cs="Arial"/>
+          <w:strike/>
+          <w:sz w:val="20"/>
+          <w:szCs w:val="20"/>
+        </w:rPr>
+        <w:t xml:space="preserve"> hier ook informatie toevoegen</w:t>
+      </w:r>
+      <w:r>
+        <w:rPr>
+          <w:rFonts w:ascii="Arial" w:hAnsi="Arial" w:cs="Arial"/>
+          <w:strike/>
+          <w:sz w:val="20"/>
+          <w:szCs w:val="20"/>
+        </w:rPr>
+        <w:t>}</w:t>
+      </w:r>
+      <w:r>
+        <w:rPr>
+          <w:rFonts w:ascii="Arial" w:hAnsi="Arial" w:cs="Arial"/>
+          <w:sz w:val="20"/>
+          <w:szCs w:val="20"/>
+        </w:rPr>
+        <w:t>. Le</w:t>
       </w:r>
       <w:r>
         <w:rPr>
@@ -781,7 +828,47 @@
           <w:sz w:val="20"/>
           <w:szCs w:val="20"/>
         </w:rPr>
-        <w:t>kele gegevens invullen. Daarna zal de site de pok genereren en krijgt de leerling deze naar de leraar brengen.</w:t>
+        <w:t xml:space="preserve">kele gegevens invullen. Daarna zal de site de pok </w:t>
+      </w:r>
+      <w:r>
+        <w:rPr>
+          <w:rFonts w:ascii="Arial" w:hAnsi="Arial" w:cs="Arial"/>
+          <w:sz w:val="20"/>
+          <w:szCs w:val="20"/>
+        </w:rPr>
+        <w:t xml:space="preserve">aanvraag </w:t>
+      </w:r>
+      <w:r>
+        <w:rPr>
+          <w:rFonts w:ascii="Arial" w:hAnsi="Arial" w:cs="Arial"/>
+          <w:sz w:val="20"/>
+          <w:szCs w:val="20"/>
+        </w:rPr>
+        <w:t xml:space="preserve">genereren </w:t>
+      </w:r>
+      <w:r>
+        <w:rPr>
+          <w:rFonts w:ascii="Arial" w:hAnsi="Arial" w:cs="Arial"/>
+          <w:sz w:val="20"/>
+          <w:szCs w:val="20"/>
+        </w:rPr>
+        <w:t xml:space="preserve">en krijgt </w:t>
+      </w:r>
+      <w:r>
+        <w:rPr>
+          <w:rFonts w:ascii="Arial" w:hAnsi="Arial" w:cs="Arial"/>
+          <w:sz w:val="20"/>
+          <w:szCs w:val="20"/>
+        </w:rPr>
+        <w:t xml:space="preserve">de </w:t>
+      </w:r>
+      <w:r>
+        <w:rPr>
+          <w:rFonts w:ascii="Arial" w:hAnsi="Arial" w:cs="Arial"/>
+          <w:sz w:val="20"/>
+          <w:szCs w:val="20"/>
+        </w:rPr>
+        <w:t>BPV coördinator deze. De student kan de voortgang volgen van de aanvraag.</w:t>
       </w:r>
       <w:r>
         <w:rPr>
@@ -803,8 +890,10 @@
       <w:r>
         <w:rPr>
           <w:rFonts w:ascii="Arial" w:hAnsi="Arial" w:cs="Arial"/>
-          <w:sz w:val="20"/>
-          <w:szCs w:val="20"/>
+          <w:noProof/>
+          <w:sz w:val="20"/>
+          <w:szCs w:val="20"/>
+          <w:lang w:eastAsia="ja-JP"/>
         </w:rPr>
         <w:drawing>
           <wp:inline distT="0" distB="0" distL="0" distR="0">
@@ -1009,6 +1098,104 @@
         </w:rPr>
         <w:t xml:space="preserve"> systeem kunnen ze hun cijfer toelichten.</w:t>
       </w:r>
+      <w:r>
+        <w:rPr>
+          <w:rFonts w:ascii="Arial" w:hAnsi="Arial" w:cs="Arial"/>
+          <w:sz w:val="20"/>
+          <w:szCs w:val="20"/>
+        </w:rPr>
+        <w:t>(lijstje met wat er tijdens de stage gebeurt {PHP,</w:t>
+      </w:r>
+      <w:proofErr w:type="spellStart"/>
+      <w:r>
+        <w:rPr>
+          <w:rFonts w:ascii="Arial" w:hAnsi="Arial" w:cs="Arial"/>
+          <w:sz w:val="20"/>
+          <w:szCs w:val="20"/>
+        </w:rPr>
+        <w:t>jquery</w:t>
+      </w:r>
+      <w:proofErr w:type="spellEnd"/>
+      <w:r>
+        <w:rPr>
+          <w:rFonts w:ascii="Arial" w:hAnsi="Arial" w:cs="Arial"/>
+          <w:sz w:val="20"/>
+          <w:szCs w:val="20"/>
+        </w:rPr>
+        <w:t>,front,backend,</w:t>
+      </w:r>
+      <w:proofErr w:type="spellStart"/>
+      <w:r>
+        <w:rPr>
+          <w:rFonts w:ascii="Arial" w:hAnsi="Arial" w:cs="Arial"/>
+          <w:sz w:val="20"/>
+          <w:szCs w:val="20"/>
+        </w:rPr>
+        <w:t>java</w:t>
+      </w:r>
+      <w:proofErr w:type="spellEnd"/>
+      <w:r>
+        <w:rPr>
+          <w:rFonts w:ascii="Arial" w:hAnsi="Arial" w:cs="Arial"/>
+          <w:sz w:val="20"/>
+          <w:szCs w:val="20"/>
+        </w:rPr>
+        <w:t>,</w:t>
+      </w:r>
+      <w:proofErr w:type="spellStart"/>
+      <w:r>
+        <w:rPr>
+          <w:rFonts w:ascii="Arial" w:hAnsi="Arial" w:cs="Arial"/>
+          <w:sz w:val="20"/>
+          <w:szCs w:val="20"/>
+        </w:rPr>
+        <w:t>asp</w:t>
+      </w:r>
+      <w:proofErr w:type="spellEnd"/>
+      <w:r>
+        <w:rPr>
+          <w:rFonts w:ascii="Arial" w:hAnsi="Arial" w:cs="Arial"/>
+          <w:sz w:val="20"/>
+          <w:szCs w:val="20"/>
+        </w:rPr>
+        <w:t>,</w:t>
+      </w:r>
+      <w:proofErr w:type="spellStart"/>
+      <w:r>
+        <w:rPr>
+          <w:rFonts w:ascii="Arial" w:hAnsi="Arial" w:cs="Arial"/>
+          <w:sz w:val="20"/>
+          <w:szCs w:val="20"/>
+        </w:rPr>
+        <w:t>android</w:t>
+      </w:r>
+      <w:proofErr w:type="spellEnd"/>
+      <w:r>
+        <w:rPr>
+          <w:rFonts w:ascii="Arial" w:hAnsi="Arial" w:cs="Arial"/>
+          <w:sz w:val="20"/>
+          <w:szCs w:val="20"/>
+        </w:rPr>
+        <w:t>,</w:t>
+      </w:r>
+      <w:proofErr w:type="spellStart"/>
+      <w:r>
+        <w:rPr>
+          <w:rFonts w:ascii="Arial" w:hAnsi="Arial" w:cs="Arial"/>
+          <w:sz w:val="20"/>
+          <w:szCs w:val="20"/>
+        </w:rPr>
+        <w:t>ios</w:t>
+      </w:r>
+      <w:proofErr w:type="spellEnd"/>
+      <w:r>
+        <w:rPr>
+          <w:rFonts w:ascii="Arial" w:hAnsi="Arial" w:cs="Arial"/>
+          <w:sz w:val="20"/>
+          <w:szCs w:val="20"/>
+        </w:rPr>
+        <w:t>})</w:t>
+      </w:r>
     </w:p>
     <w:p>
       <w:pPr>
@@ -1219,6 +1406,24 @@
           <w:szCs w:val="20"/>
         </w:rPr>
         <w:t>Dit wordt ook gebruikt door de leraren om een planning te maken voor stage bezoeken.</w:t>
+      </w:r>
+    </w:p>
+    <w:p>
+      <w:pPr>
+        <w:pStyle w:val="Geenafstand"/>
+        <w:rPr>
+          <w:rFonts w:ascii="Arial" w:hAnsi="Arial" w:cs="Arial"/>
+          <w:sz w:val="20"/>
+          <w:szCs w:val="20"/>
+        </w:rPr>
+      </w:pPr>
+      <w:r>
+        <w:rPr>
+          <w:rFonts w:ascii="Arial" w:hAnsi="Arial" w:cs="Arial"/>
+          <w:sz w:val="20"/>
+          <w:szCs w:val="20"/>
+        </w:rPr>
+        <w:t>(ALLE Studenten op 1 map.)</w:t>
       </w:r>
     </w:p>
     <w:p>
@@ -1947,7 +2152,7 @@
   <a:extraClrSchemeLst/>
   <a:extLst>
     <a:ext uri="{05A4C25C-085E-4340-85A3-A5531E510DB2}">
-      <thm15:themeFamily xmlns="" xmlns:thm15="http://schemas.microsoft.com/office/thememl/2012/main" name="Office Theme" id="{62F939B6-93AF-4DB8-9C6B-D6C7DFDC589F}" vid="{4A3C46E8-61CC-4603-A589-7422A47A8E4A}"/>
+      <thm15:themeFamily xmlns:thm15="http://schemas.microsoft.com/office/thememl/2012/main" xmlns="" name="Office Theme" id="{62F939B6-93AF-4DB8-9C6B-D6C7DFDC589F}" vid="{4A3C46E8-61CC-4603-A589-7422A47A8E4A}"/>
     </a:ext>
   </a:extLst>
 </a:theme>

</xml_diff>

<commit_message>
Overbodige bestanden verwijderd uit docs, begin Technisch ontwerp.
</commit_message>
<xml_diff>
--- a/docs/Functioneel ontwerp BPV.docx
+++ b/docs/Functioneel ontwerp BPV.docx
@@ -56,57 +56,10 @@
       <w:r>
         <w:rPr>
           <w:rFonts w:ascii="Arial" w:hAnsi="Arial" w:cs="Arial"/>
-          <w:strike/>
-          <w:sz w:val="20"/>
-          <w:szCs w:val="20"/>
-        </w:rPr>
-        <w:t>{</w:t>
-      </w:r>
-      <w:r>
-        <w:rPr>
-          <w:rFonts w:ascii="Arial" w:hAnsi="Arial" w:cs="Arial"/>
-          <w:strike/>
-          <w:sz w:val="20"/>
-          <w:szCs w:val="20"/>
-        </w:rPr>
-        <w:t xml:space="preserve">Eventueel kunnen </w:t>
-      </w:r>
-      <w:proofErr w:type="spellStart"/>
-      <w:r>
-        <w:rPr>
-          <w:rFonts w:ascii="Arial" w:hAnsi="Arial" w:cs="Arial"/>
-          <w:strike/>
-          <w:sz w:val="20"/>
-          <w:szCs w:val="20"/>
-        </w:rPr>
-        <w:t>stagebedrijfen</w:t>
-      </w:r>
-      <w:proofErr w:type="spellEnd"/>
-      <w:r>
-        <w:rPr>
-          <w:rFonts w:ascii="Arial" w:hAnsi="Arial" w:cs="Arial"/>
-          <w:strike/>
-          <w:sz w:val="20"/>
-          <w:szCs w:val="20"/>
-        </w:rPr>
-        <w:t xml:space="preserve"> hier ook informatie toevoegen</w:t>
-      </w:r>
-      <w:r>
-        <w:rPr>
-          <w:rFonts w:ascii="Arial" w:hAnsi="Arial" w:cs="Arial"/>
-          <w:strike/>
-          <w:sz w:val="20"/>
-          <w:szCs w:val="20"/>
-        </w:rPr>
-        <w:t>}</w:t>
-      </w:r>
-      <w:r>
-        <w:rPr>
-          <w:rFonts w:ascii="Arial" w:hAnsi="Arial" w:cs="Arial"/>
-          <w:sz w:val="20"/>
-          <w:szCs w:val="20"/>
-        </w:rPr>
-        <w:t>. Le</w:t>
+          <w:sz w:val="20"/>
+          <w:szCs w:val="20"/>
+        </w:rPr>
+        <w:t>Le</w:t>
       </w:r>
       <w:r>
         <w:rPr>
@@ -1489,25 +1442,15 @@
           <w:sz w:val="20"/>
           <w:szCs w:val="20"/>
         </w:rPr>
-        <w:t xml:space="preserve"> en te laten </w:t>
-      </w:r>
-      <w:proofErr w:type="spellStart"/>
-      <w:r>
-        <w:rPr>
-          <w:rFonts w:ascii="Arial" w:hAnsi="Arial" w:cs="Arial"/>
-          <w:sz w:val="20"/>
-          <w:szCs w:val="20"/>
-        </w:rPr>
-        <w:t>ondertekeken</w:t>
-      </w:r>
-      <w:proofErr w:type="spellEnd"/>
-      <w:r>
-        <w:rPr>
-          <w:rFonts w:ascii="Arial" w:hAnsi="Arial" w:cs="Arial"/>
-          <w:sz w:val="20"/>
-          <w:szCs w:val="20"/>
-        </w:rPr>
-        <w:t>.</w:t>
+        <w:t xml:space="preserve"> en te laten onderteken</w:t>
+      </w:r>
+      <w:r>
+        <w:rPr>
+          <w:rFonts w:ascii="Arial" w:hAnsi="Arial" w:cs="Arial"/>
+          <w:sz w:val="20"/>
+          <w:szCs w:val="20"/>
+        </w:rPr>
+        <w:t>en.</w:t>
       </w:r>
     </w:p>
     <w:p>
@@ -2152,7 +2095,7 @@
   <a:extraClrSchemeLst/>
   <a:extLst>
     <a:ext uri="{05A4C25C-085E-4340-85A3-A5531E510DB2}">
-      <thm15:themeFamily xmlns:thm15="http://schemas.microsoft.com/office/thememl/2012/main" xmlns="" name="Office Theme" id="{62F939B6-93AF-4DB8-9C6B-D6C7DFDC589F}" vid="{4A3C46E8-61CC-4603-A589-7422A47A8E4A}"/>
+      <thm15:themeFamily xmlns="" xmlns:thm15="http://schemas.microsoft.com/office/thememl/2012/main" name="Office Theme" id="{62F939B6-93AF-4DB8-9C6B-D6C7DFDC589F}" vid="{4A3C46E8-61CC-4603-A589-7422A47A8E4A}"/>
     </a:ext>
   </a:extLst>
 </a:theme>

</xml_diff>